<commit_message>
Revert "Merge branch 'main' of https://github.com/1020720/GitHub-Test"
This reverts commit 7aab07f49a3a64001d2e69abf531805c1847bf64, reversing
changes made to 5c210f72e7de941138b333a59b9fe54dcd646f80.
</commit_message>
<xml_diff>
--- a/Test 1.docx
+++ b/Test 1.docx
@@ -8,6 +8,12 @@
           <w:lang w:val="en-US"/>
         </w:rPr>
       </w:pPr>
+      <w:r>
+        <w:rPr>
+          <w:lang w:val="en-US"/>
+        </w:rPr>
+        <w:t>Test 1</w:t>
+      </w:r>
       <w:r>
         <w:rPr>
           <w:lang w:val="en-US"/>

</xml_diff>

<commit_message>
Revert "Delete test v001"
This reverts commit 98e5d48134afb651e33fd30af64a58de92cae925.
</commit_message>
<xml_diff>
--- a/Test 1.docx
+++ b/Test 1.docx
@@ -12,7 +12,19 @@
         <w:rPr>
           <w:lang w:val="en-US"/>
         </w:rPr>
-        <w:t>T</w:t>
+        <w:t>Test 1</w:t>
+      </w:r>
+      <w:r>
+        <w:rPr>
+          <w:lang w:val="en-US"/>
+        </w:rPr>
+        <w:t>.</w:t>
+      </w:r>
+      <w:r>
+        <w:rPr>
+          <w:lang w:val="en-US"/>
+        </w:rPr>
+        <w:t>.</w:t>
       </w:r>
     </w:p>
     <w:sectPr>

</xml_diff>